<commit_message>
added locale to export date to a specific format
</commit_message>
<xml_diff>
--- a/ai_rejected_template.docx
+++ b/ai_rejected_template.docx
@@ -117,7 +117,22 @@
         <w:rPr>
           <w:rFonts w:eastAsia="Times New Roman" w:cs="Times New Roman" w:ascii="Times New Roman" w:hAnsi="Times New Roman"/>
         </w:rPr>
-        <w:t>Asunción, …………………………..-</w:t>
+        <w:t>Asunción, {{ today }}.-</w:t>
+      </w:r>
+    </w:p>
+    <w:p>
+      <w:pPr>
+        <w:pStyle w:val="LOnormal"/>
+        <w:spacing w:lineRule="auto" w:line="240"/>
+        <w:jc w:val="center"/>
+        <w:rPr>
+          <w:rFonts w:ascii="Times New Roman" w:hAnsi="Times New Roman" w:eastAsia="Times New Roman" w:cs="Times New Roman"/>
+        </w:rPr>
+      </w:pPr>
+      <w:r>
+        <w:rPr>
+          <w:rFonts w:eastAsia="Times New Roman" w:cs="Times New Roman" w:ascii="Times New Roman" w:hAnsi="Times New Roman"/>
+        </w:rPr>
       </w:r>
     </w:p>
     <w:p>
@@ -219,7 +234,7 @@
         <w:rPr>
           <w:rFonts w:eastAsia="Times New Roman" w:cs="Times New Roman" w:ascii="Times New Roman" w:hAnsi="Times New Roman"/>
         </w:rPr>
-        <w:t>Que, la parte actora alega que el artículo impugnado infringen las disposiciones contenidas en los artículos 46, 47 y 109 de la Constitución Nacional.-</w:t>
+        <w:t>Que, la parte actora alega que el artículo impugnado infringen las disposiciones contenidas en {{ articulo_infringido }}.-</w:t>
       </w:r>
     </w:p>
     <w:p>
@@ -275,7 +290,7 @@
     </w:p>
     <w:p>
       <w:pPr>
-        <w:pStyle w:val="LOnormal"/>
+        <w:pStyle w:val="TextBody"/>
         <w:spacing w:lineRule="auto" w:line="240"/>
         <w:ind w:firstLine="720"/>
         <w:jc w:val="both"/>
@@ -287,7 +302,7 @@
         <w:rPr>
           <w:rFonts w:eastAsia="Times New Roman" w:cs="Times New Roman" w:ascii="Times New Roman" w:hAnsi="Times New Roman"/>
         </w:rPr>
-        <w:t xml:space="preserve">Que, analizado el escrito de presentación se constata que </w:t>
+        <w:t>Que, analizado el escrito de presentación se constata que la parte accionante no ha indicado concretamente el agravio, ni ha citado las normas que considera vulneradas, ni ha expuesto con claridad y precisión su planteamiento, razones por las que NO corresponde dar trámite a la acción de inconstitucionalidad interpuesta por el/la Sr/a. {</w:t>
       </w:r>
       <w:r>
         <w:rPr>
@@ -295,13 +310,13 @@
           <w:b/>
           <w:bCs/>
         </w:rPr>
-        <w:t>NO HAY JUSTIFICACION NI BUENA FUNDAMENTACION DE VUELTA PA LA FACU DALE QUE</w:t>
-      </w:r>
-      <w:r>
-        <w:rPr>
-          <w:rFonts w:eastAsia="Times New Roman" w:cs="Times New Roman" w:ascii="Times New Roman" w:hAnsi="Times New Roman"/>
-        </w:rPr>
-        <w:t>.-</w:t>
+        <w:t>{ demandante_name }}</w:t>
+      </w:r>
+      <w:r>
+        <w:rPr>
+          <w:rFonts w:eastAsia="Times New Roman" w:cs="Times New Roman" w:ascii="Times New Roman" w:hAnsi="Times New Roman"/>
+        </w:rPr>
+        <w:t xml:space="preserve"> contra {{ ley_infringida }}.-</w:t>
       </w:r>
     </w:p>
     <w:p>
@@ -428,21 +443,42 @@
         <w:spacing w:lineRule="auto" w:line="240"/>
         <w:ind w:firstLine="720"/>
         <w:rPr>
-          <w:rFonts w:ascii="Times New Roman" w:hAnsi="Times New Roman" w:eastAsia="Times New Roman" w:cs="Times New Roman"/>
-        </w:rPr>
-      </w:pPr>
-      <w:r>
-        <w:rPr>
-          <w:rFonts w:eastAsia="Times New Roman" w:cs="Times New Roman" w:ascii="Times New Roman" w:hAnsi="Times New Roman"/>
-          <w:b/>
-        </w:rPr>
-        <w:t>TENER</w:t>
-      </w:r>
-      <w:r>
-        <w:rPr>
-          <w:rFonts w:eastAsia="Times New Roman" w:cs="Times New Roman" w:ascii="Times New Roman" w:hAnsi="Times New Roman"/>
-        </w:rPr>
-        <w:t xml:space="preserve"> por presentado al recurrente en el carácter invocado y tener por constituido el domicilio en el lugar señalado.-</w:t>
+          <w:rFonts w:ascii="S hne;ui-sans-serif;system-ui;apple-system;Segoe UI;Roboto;Ubuntu;Cantarell;Noto Sans;sans-serif;Helvetica Neue;Arial;Apple Color Emoji;Segoe UI Emoji;Segoe UI Symbol;Noto Color Emoji" w:hAnsi="S hne;ui-sans-serif;system-ui;apple-system;Segoe UI;Roboto;Ubuntu;Cantarell;Noto Sans;sans-serif;Helvetica Neue;Arial;Apple Color Emoji;Segoe UI Emoji;Segoe UI Symbol;Noto Color Emoji"/>
+          <w:b w:val="false"/>
+          <w:i w:val="false"/>
+          <w:caps w:val="false"/>
+          <w:smallCaps w:val="false"/>
+          <w:color w:val="auto"/>
+          <w:spacing w:val="0"/>
+          <w:sz w:val="24"/>
+        </w:rPr>
+      </w:pPr>
+      <w:r>
+        <w:rPr>
+          <w:rFonts w:eastAsia="Times New Roman" w:cs="Times New Roman" w:ascii="Times New Roman" w:hAnsi="Times New Roman"/>
+          <w:b/>
+          <w:bCs/>
+          <w:i w:val="false"/>
+          <w:caps w:val="false"/>
+          <w:smallCaps w:val="false"/>
+          <w:color w:val="auto"/>
+          <w:spacing w:val="0"/>
+          <w:sz w:val="24"/>
+        </w:rPr>
+        <w:t xml:space="preserve">RECHAZAR </w:t>
+      </w:r>
+      <w:r>
+        <w:rPr>
+          <w:rFonts w:eastAsia="Times New Roman" w:cs="Times New Roman" w:ascii="Times New Roman" w:hAnsi="Times New Roman"/>
+          <w:b w:val="false"/>
+          <w:i w:val="false"/>
+          <w:caps w:val="false"/>
+          <w:smallCaps w:val="false"/>
+          <w:color w:val="auto"/>
+          <w:spacing w:val="0"/>
+          <w:sz w:val="24"/>
+        </w:rPr>
+        <w:t>la acción de inconstitucionalidad presentada por el/la Sr/a. {{ demandante_name }}, por derecho propio y bajo patrocinio de abogado, contra {{ ley_infringida }}.-</w:t>
       </w:r>
     </w:p>
     <w:p>
@@ -452,117 +488,50 @@
         <w:ind w:firstLine="720"/>
         <w:rPr>
           <w:rFonts w:ascii="Times New Roman" w:hAnsi="Times New Roman" w:eastAsia="Times New Roman" w:cs="Times New Roman"/>
-          <w:b/>
-          <w:b/>
-        </w:rPr>
-      </w:pPr>
-      <w:r>
-        <w:rPr>
-          <w:rFonts w:eastAsia="Times New Roman" w:cs="Times New Roman" w:ascii="Times New Roman" w:hAnsi="Times New Roman"/>
-          <w:b/>
-        </w:rPr>
-        <w:t>ORDENAR</w:t>
-      </w:r>
-      <w:r>
-        <w:rPr>
-          <w:rFonts w:eastAsia="Times New Roman" w:cs="Times New Roman" w:ascii="Times New Roman" w:hAnsi="Times New Roman"/>
-        </w:rPr>
-        <w:t xml:space="preserve"> la agregación de las instrumentales presentadas.-</w:t>
-      </w:r>
-    </w:p>
-    <w:p>
-      <w:pPr>
-        <w:pStyle w:val="LOnormal"/>
-        <w:spacing w:lineRule="auto" w:line="240"/>
-        <w:ind w:firstLine="720"/>
-        <w:rPr>
-          <w:rFonts w:ascii="Times New Roman" w:hAnsi="Times New Roman" w:eastAsia="Times New Roman" w:cs="Times New Roman"/>
-        </w:rPr>
-      </w:pPr>
-      <w:r>
-        <w:rPr>
-          <w:rFonts w:eastAsia="Times New Roman" w:cs="Times New Roman" w:ascii="Times New Roman" w:hAnsi="Times New Roman"/>
-          <w:b/>
-        </w:rPr>
-        <w:t>DAR TRÁMITE</w:t>
-      </w:r>
-      <w:r>
-        <w:rPr>
-          <w:rFonts w:eastAsia="Times New Roman" w:cs="Times New Roman" w:ascii="Times New Roman" w:hAnsi="Times New Roman"/>
-        </w:rPr>
-        <w:t xml:space="preserve"> a la acción presentada por  el/la Sr/a. </w:t>
-      </w:r>
-      <w:r>
-        <w:rPr>
-          <w:rFonts w:eastAsia="Times New Roman" w:cs="Times New Roman" w:ascii="Times New Roman" w:hAnsi="Times New Roman"/>
-          <w:b/>
-        </w:rPr>
-        <w:t>{{ demandante_name }}</w:t>
-      </w:r>
-      <w:r>
-        <w:rPr>
-          <w:rFonts w:eastAsia="Times New Roman" w:cs="Times New Roman" w:ascii="Times New Roman" w:hAnsi="Times New Roman"/>
-        </w:rPr>
-        <w:t>, por derecho propio y bajo patrocinio de abogado, contra {{ ley_infringida }}.-</w:t>
-      </w:r>
-    </w:p>
-    <w:p>
-      <w:pPr>
-        <w:pStyle w:val="LOnormal"/>
-        <w:spacing w:lineRule="auto" w:line="240"/>
-        <w:rPr>
-          <w:rFonts w:ascii="Times New Roman" w:hAnsi="Times New Roman" w:eastAsia="Times New Roman" w:cs="Times New Roman"/>
-        </w:rPr>
-      </w:pPr>
-      <w:r>
-        <w:rPr>
-          <w:rFonts w:eastAsia="Times New Roman" w:cs="Times New Roman" w:ascii="Times New Roman" w:hAnsi="Times New Roman"/>
-          <w:b/>
-        </w:rPr>
-        <w:t>CORRER</w:t>
-      </w:r>
-      <w:r>
-        <w:rPr>
-          <w:rFonts w:eastAsia="Times New Roman" w:cs="Times New Roman" w:ascii="Times New Roman" w:hAnsi="Times New Roman"/>
-        </w:rPr>
-        <w:t xml:space="preserve"> Vista a la Fiscalía General del Estado.-</w:t>
-      </w:r>
-    </w:p>
-    <w:p>
-      <w:pPr>
-        <w:pStyle w:val="LOnormal"/>
-        <w:spacing w:lineRule="auto" w:line="240"/>
-        <w:rPr>
-          <w:rFonts w:ascii="Times New Roman" w:hAnsi="Times New Roman" w:eastAsia="Times New Roman" w:cs="Times New Roman"/>
-        </w:rPr>
-      </w:pPr>
-      <w:r>
-        <w:rPr>
-          <w:rFonts w:eastAsia="Times New Roman" w:cs="Times New Roman" w:ascii="Times New Roman" w:hAnsi="Times New Roman"/>
-          <w:b/>
-        </w:rPr>
-        <w:t>FIJAR</w:t>
-      </w:r>
-      <w:r>
-        <w:rPr>
-          <w:rFonts w:eastAsia="Times New Roman" w:cs="Times New Roman" w:ascii="Times New Roman" w:hAnsi="Times New Roman"/>
-        </w:rPr>
-        <w:t xml:space="preserve"> días de notificación en Secretaría los martes y jueves de cada semana, de conformidad a lo dispuesto en el Art. 131 del C.P.C.-</w:t>
-      </w:r>
-    </w:p>
-    <w:p>
-      <w:pPr>
-        <w:pStyle w:val="LOnormal"/>
-        <w:spacing w:lineRule="auto" w:line="240"/>
-        <w:rPr>
-          <w:rFonts w:ascii="Times New Roman" w:hAnsi="Times New Roman" w:eastAsia="Times New Roman" w:cs="Times New Roman"/>
-        </w:rPr>
-      </w:pPr>
-      <w:r>
-        <w:rPr>
-          <w:rFonts w:eastAsia="Times New Roman" w:cs="Times New Roman" w:ascii="Times New Roman" w:hAnsi="Times New Roman"/>
-          <w:b/>
-        </w:rPr>
+        </w:rPr>
+      </w:pPr>
+      <w:r>
+        <w:rPr>
+          <w:rFonts w:eastAsia="Times New Roman" w:cs="Times New Roman" w:ascii="Times New Roman" w:hAnsi="Times New Roman"/>
+          <w:b/>
+          <w:bCs/>
+          <w:i w:val="false"/>
+          <w:caps w:val="false"/>
+          <w:smallCaps w:val="false"/>
+          <w:color w:val="auto"/>
+          <w:spacing w:val="0"/>
+          <w:sz w:val="24"/>
+        </w:rPr>
+        <w:t>NOTIFICAR</w:t>
+      </w:r>
+      <w:r>
+        <w:rPr>
+          <w:rFonts w:eastAsia="Times New Roman" w:cs="Times New Roman" w:ascii="Times New Roman" w:hAnsi="Times New Roman"/>
+          <w:b w:val="false"/>
+          <w:i w:val="false"/>
+          <w:caps w:val="false"/>
+          <w:smallCaps w:val="false"/>
+          <w:color w:val="auto"/>
+          <w:spacing w:val="0"/>
+          <w:sz w:val="24"/>
+        </w:rPr>
+        <w:t xml:space="preserve"> al/la recurrente.-</w:t>
+      </w:r>
+    </w:p>
+    <w:p>
+      <w:pPr>
+        <w:pStyle w:val="LOnormal"/>
+        <w:spacing w:lineRule="auto" w:line="240"/>
+        <w:rPr>
+          <w:rFonts w:ascii="Times New Roman" w:hAnsi="Times New Roman" w:eastAsia="Times New Roman" w:cs="Times New Roman"/>
+        </w:rPr>
+      </w:pPr>
+      <w:r>
+        <w:rPr>
+          <w:rFonts w:eastAsia="Times New Roman" w:cs="Times New Roman" w:ascii="Times New Roman" w:hAnsi="Times New Roman"/>
+          <w:b/>
+        </w:rPr>
+        <w:tab/>
         <w:t>ANOTAR</w:t>
       </w:r>
       <w:r>

</xml_diff>